<commit_message>
Fix excercise document format.
</commit_message>
<xml_diff>
--- a/documentation/DD19Amsterdam_Exercise_RobertHausam_$closure.docx
+++ b/documentation/DD19Amsterdam_Exercise_RobertHausam_$closure.docx
@@ -7,13 +7,13 @@
         <w:pStyle w:val="Heading1"/>
       </w:pPr>
       <w:bookmarkStart w:id="0" w:name="_GoBack"/>
+      <w:bookmarkEnd w:id="0"/>
       <w:r>
         <w:t>Exercise</w:t>
       </w:r>
       <w:r>
         <w:br/>
       </w:r>
-      <w:bookmarkEnd w:id="0"/>
       <w:r>
         <w:t>Terminology Services: Taking a Closer Look at Applying $closure</w:t>
       </w:r>
@@ -3873,7 +3873,7 @@
                   <pic:cNvPicPr/>
                 </pic:nvPicPr>
                 <pic:blipFill>
-                  <a:blip r:embed="rId1">
+                  <a:blip r:embed="rId2">
                     <a:extLst>
                       <a:ext uri="{28A0092B-C50C-407E-A947-70E740481C1C}">
                         <a14:useLocalDpi xmlns:a14="http://schemas.microsoft.com/office/drawing/2010/main" val="0"/>
@@ -3943,7 +3943,7 @@
                   <pic:cNvPicPr/>
                 </pic:nvPicPr>
                 <pic:blipFill>
-                  <a:blip r:embed="rId1">
+                  <a:blip r:embed="rId3">
                     <a:extLst>
                       <a:ext uri="{28A0092B-C50C-407E-A947-70E740481C1C}">
                         <a14:useLocalDpi xmlns:a14="http://schemas.microsoft.com/office/drawing/2010/main" val="0"/>
@@ -4013,7 +4013,7 @@
                   <pic:cNvPicPr/>
                 </pic:nvPicPr>
                 <pic:blipFill>
-                  <a:blip r:embed="rId1">
+                  <a:blip r:embed="rId4">
                     <a:extLst>
                       <a:ext uri="{28A0092B-C50C-407E-A947-70E740481C1C}">
                         <a14:useLocalDpi xmlns:a14="http://schemas.microsoft.com/office/drawing/2010/main" val="0"/>

</xml_diff>

<commit_message>
Added project and IDE version details.
</commit_message>
<xml_diff>
--- a/documentation/DD19Amsterdam_Exercise_RobertHausam_$closure.docx
+++ b/documentation/DD19Amsterdam_Exercise_RobertHausam_$closure.docx
@@ -3161,25 +3161,7 @@
           <w:sz w:val="20"/>
           <w:szCs w:val="20"/>
         </w:rPr>
-        <w:t>Execute the starter client (</w:t>
-      </w:r>
-      <w:r>
-        <w:rPr>
-          <w:rFonts w:ascii="Calibri" w:hAnsi="Calibri"/>
-          <w:color w:val="auto"/>
-          <w:sz w:val="20"/>
-          <w:szCs w:val="20"/>
-        </w:rPr>
-        <w:t>from the project directory</w:t>
-      </w:r>
-      <w:r>
-        <w:rPr>
-          <w:rFonts w:ascii="Calibri" w:hAnsi="Calibri"/>
-          <w:color w:val="auto"/>
-          <w:sz w:val="20"/>
-          <w:szCs w:val="20"/>
-        </w:rPr>
-        <w:t>) with the command:</w:t>
+        <w:t>Execute the starter client (from the project directory) with the command:</w:t>
       </w:r>
       <w:r>
         <w:rPr>
@@ -3412,8 +3394,6 @@
         </w:rPr>
         <w:t>(adding multiple codes presently isn’t working)</w:t>
       </w:r>
-      <w:bookmarkStart w:id="0" w:name="_GoBack"/>
-      <w:bookmarkEnd w:id="0"/>
     </w:p>
     <w:p>
       <w:pPr>
@@ -3460,16 +3440,7 @@
           <w:sz w:val="18"/>
           <w:szCs w:val="18"/>
         </w:rPr>
-        <w:t xml:space="preserve"> </w:t>
-      </w:r>
-      <w:r>
-        <w:rPr>
-          <w:rFonts w:ascii="Courier New" w:eastAsiaTheme="minorHAnsi" w:hAnsi="Courier New" w:cs="Courier New"/>
-          <w:color w:val="000000"/>
-          <w:sz w:val="18"/>
-          <w:szCs w:val="18"/>
-        </w:rPr>
-        <w:t>70211005</w:t>
+        <w:t xml:space="preserve"> 70211005</w:t>
       </w:r>
     </w:p>
     <w:p>
@@ -3508,14 +3479,50 @@
         </w:rPr>
         <w:t>Java &gt;= 1.8</w:t>
       </w:r>
-      <w:r>
-        <w:rPr>
-          <w:rFonts w:ascii="Calibri" w:hAnsi="Calibri"/>
-          <w:sz w:val="20"/>
-          <w:szCs w:val="20"/>
-        </w:rPr>
-        <w:br/>
-      </w:r>
+    </w:p>
+    <w:p>
+      <w:pPr>
+        <w:rPr>
+          <w:rFonts w:ascii="Calibri" w:hAnsi="Calibri"/>
+          <w:sz w:val="20"/>
+          <w:szCs w:val="20"/>
+        </w:rPr>
+      </w:pPr>
+      <w:r>
+        <w:rPr>
+          <w:rFonts w:ascii="Calibri" w:hAnsi="Calibri"/>
+          <w:sz w:val="20"/>
+          <w:szCs w:val="20"/>
+        </w:rPr>
+        <w:t xml:space="preserve">(optional) NetBeans IDE – if you want to launch the project (updated to </w:t>
+      </w:r>
+      <w:hyperlink r:id="rId12" w:tooltip="Updated project to Apache NetBeans IDE 11.2" w:history="1">
+        <w:r>
+          <w:rPr>
+            <w:rFonts w:ascii="Calibri" w:hAnsi="Calibri"/>
+            <w:sz w:val="20"/>
+            <w:szCs w:val="20"/>
+          </w:rPr>
+          <w:t>Apache NetBeans IDE 11.2</w:t>
+        </w:r>
+      </w:hyperlink>
+      <w:r>
+        <w:rPr>
+          <w:rFonts w:ascii="Calibri" w:hAnsi="Calibri"/>
+          <w:sz w:val="20"/>
+          <w:szCs w:val="20"/>
+        </w:rPr>
+        <w:t>)</w:t>
+      </w:r>
+    </w:p>
+    <w:p>
+      <w:pPr>
+        <w:rPr>
+          <w:rFonts w:ascii="Calibri" w:hAnsi="Calibri"/>
+          <w:sz w:val="20"/>
+          <w:szCs w:val="20"/>
+        </w:rPr>
+      </w:pPr>
     </w:p>
     <w:p>
       <w:pPr>
@@ -3567,7 +3574,7 @@
           <w:shd w:val="clear" w:color="auto" w:fill="FFFFFF"/>
         </w:rPr>
       </w:pPr>
-      <w:hyperlink r:id="rId12" w:history="1">
+      <w:hyperlink r:id="rId13" w:history="1">
         <w:r>
           <w:rPr>
             <w:rStyle w:val="Hyperlink"/>
@@ -3591,6 +3598,7 @@
         <w:pStyle w:val="Heading2"/>
       </w:pPr>
       <w:r>
+        <w:lastRenderedPageBreak/>
         <w:t xml:space="preserve">(Optional) Begin coding </w:t>
       </w:r>
       <w:r>
@@ -3609,9 +3617,6 @@
     <w:p/>
     <w:p/>
     <w:p/>
-    <w:p/>
-    <w:p/>
-    <w:p/>
     <w:p>
       <w:pPr>
         <w:rPr>
@@ -3653,7 +3658,7 @@
           <w:szCs w:val="20"/>
         </w:rPr>
       </w:pPr>
-      <w:hyperlink r:id="rId13" w:history="1">
+      <w:hyperlink r:id="rId14" w:history="1">
         <w:r>
           <w:rPr>
             <w:rStyle w:val="Hyperlink"/>
@@ -3740,22 +3745,14 @@
           <w:vertAlign w:val="subscript"/>
         </w:rPr>
       </w:pPr>
-    </w:p>
-    <w:p>
-      <w:pPr>
-        <w:rPr>
-          <w:rFonts w:ascii="Calibri" w:hAnsi="Calibri"/>
-          <w:sz w:val="20"/>
-          <w:szCs w:val="20"/>
-          <w:vertAlign w:val="subscript"/>
-        </w:rPr>
-      </w:pPr>
+      <w:bookmarkStart w:id="0" w:name="_GoBack"/>
+      <w:bookmarkEnd w:id="0"/>
     </w:p>
     <w:sectPr>
-      <w:headerReference w:type="default" r:id="rId14"/>
-      <w:footerReference w:type="default" r:id="rId15"/>
-      <w:headerReference w:type="first" r:id="rId16"/>
-      <w:footerReference w:type="first" r:id="rId17"/>
+      <w:headerReference w:type="default" r:id="rId15"/>
+      <w:footerReference w:type="default" r:id="rId16"/>
+      <w:headerReference w:type="first" r:id="rId17"/>
+      <w:footerReference w:type="first" r:id="rId18"/>
       <w:pgSz w:w="11900" w:h="16840"/>
       <w:pgMar w:top="851" w:right="1418" w:bottom="1418" w:left="1418" w:header="0" w:footer="340" w:gutter="0"/>
       <w:cols w:space="720"/>
@@ -4216,7 +4213,7 @@
                   </a:prstGeom>
                   <a:extLst>
                     <a:ext uri="{FAA26D3D-D897-4be2-8F04-BA451C77F1D7}">
-                      <ma14:placeholderFlag xmlns:ma14="http://schemas.microsoft.com/office/mac/drawingml/2011/main" xmlns:w="http://schemas.openxmlformats.org/wordprocessingml/2006/main" xmlns:w10="urn:schemas-microsoft-com:office:word" xmlns:v="urn:schemas-microsoft-com:vml" xmlns:o="urn:schemas-microsoft-com:office:office" xmlns:mv="urn:schemas-microsoft-com:mac:vml" xmlns:mo="http://schemas.microsoft.com/office/mac/office/2008/main" xmlns=""/>
+                      <ma14:placeholderFlag xmlns="" xmlns:mo="http://schemas.microsoft.com/office/mac/office/2008/main" xmlns:mv="urn:schemas-microsoft-com:mac:vml" xmlns:o="urn:schemas-microsoft-com:office:office" xmlns:v="urn:schemas-microsoft-com:vml" xmlns:w10="urn:schemas-microsoft-com:office:word" xmlns:w="http://schemas.openxmlformats.org/wordprocessingml/2006/main" xmlns:ma14="http://schemas.microsoft.com/office/mac/drawingml/2011/main"/>
                     </a:ext>
                   </a:extLst>
                 </pic:spPr>
@@ -4286,7 +4283,7 @@
                   </a:prstGeom>
                   <a:extLst>
                     <a:ext uri="{FAA26D3D-D897-4be2-8F04-BA451C77F1D7}">
-                      <ma14:placeholderFlag xmlns:ma14="http://schemas.microsoft.com/office/mac/drawingml/2011/main" xmlns:w="http://schemas.openxmlformats.org/wordprocessingml/2006/main" xmlns:w10="urn:schemas-microsoft-com:office:word" xmlns:v="urn:schemas-microsoft-com:vml" xmlns:o="urn:schemas-microsoft-com:office:office" xmlns:mv="urn:schemas-microsoft-com:mac:vml" xmlns:mo="http://schemas.microsoft.com/office/mac/office/2008/main" xmlns=""/>
+                      <ma14:placeholderFlag xmlns="" xmlns:mo="http://schemas.microsoft.com/office/mac/office/2008/main" xmlns:mv="urn:schemas-microsoft-com:mac:vml" xmlns:o="urn:schemas-microsoft-com:office:office" xmlns:v="urn:schemas-microsoft-com:vml" xmlns:w10="urn:schemas-microsoft-com:office:word" xmlns:w="http://schemas.openxmlformats.org/wordprocessingml/2006/main" xmlns:ma14="http://schemas.microsoft.com/office/mac/drawingml/2011/main"/>
                     </a:ext>
                   </a:extLst>
                 </pic:spPr>
@@ -4356,7 +4353,7 @@
                   </a:prstGeom>
                   <a:extLst>
                     <a:ext uri="{FAA26D3D-D897-4be2-8F04-BA451C77F1D7}">
-                      <ma14:placeholderFlag xmlns:ma14="http://schemas.microsoft.com/office/mac/drawingml/2011/main" xmlns:w="http://schemas.openxmlformats.org/wordprocessingml/2006/main" xmlns:w10="urn:schemas-microsoft-com:office:word" xmlns:v="urn:schemas-microsoft-com:vml" xmlns:o="urn:schemas-microsoft-com:office:office" xmlns:mv="urn:schemas-microsoft-com:mac:vml" xmlns:mo="http://schemas.microsoft.com/office/mac/office/2008/main" xmlns=""/>
+                      <ma14:placeholderFlag xmlns="" xmlns:mo="http://schemas.microsoft.com/office/mac/office/2008/main" xmlns:mv="urn:schemas-microsoft-com:mac:vml" xmlns:o="urn:schemas-microsoft-com:office:office" xmlns:v="urn:schemas-microsoft-com:vml" xmlns:w10="urn:schemas-microsoft-com:office:word" xmlns:w="http://schemas.openxmlformats.org/wordprocessingml/2006/main" xmlns:ma14="http://schemas.microsoft.com/office/mac/drawingml/2011/main"/>
                     </a:ext>
                   </a:extLst>
                 </pic:spPr>
@@ -4426,7 +4423,7 @@
                   </a:prstGeom>
                   <a:extLst>
                     <a:ext uri="{FAA26D3D-D897-4be2-8F04-BA451C77F1D7}">
-                      <ma14:placeholderFlag xmlns:ma14="http://schemas.microsoft.com/office/mac/drawingml/2011/main" xmlns:w="http://schemas.openxmlformats.org/wordprocessingml/2006/main" xmlns:w10="urn:schemas-microsoft-com:office:word" xmlns:v="urn:schemas-microsoft-com:vml" xmlns:o="urn:schemas-microsoft-com:office:office" xmlns:mv="urn:schemas-microsoft-com:mac:vml" xmlns:mo="http://schemas.microsoft.com/office/mac/office/2008/main" xmlns=""/>
+                      <ma14:placeholderFlag xmlns="" xmlns:mo="http://schemas.microsoft.com/office/mac/office/2008/main" xmlns:mv="urn:schemas-microsoft-com:mac:vml" xmlns:o="urn:schemas-microsoft-com:office:office" xmlns:v="urn:schemas-microsoft-com:vml" xmlns:w10="urn:schemas-microsoft-com:office:word" xmlns:w="http://schemas.openxmlformats.org/wordprocessingml/2006/main" xmlns:ma14="http://schemas.microsoft.com/office/mac/drawingml/2011/main"/>
                     </a:ext>
                   </a:extLst>
                 </pic:spPr>
@@ -5808,7 +5805,7 @@
   <w:style w:type="paragraph" w:default="1" w:styleId="Normal">
     <w:name w:val="Normal"/>
     <w:qFormat/>
-    <w:rsid w:val="0084680D"/>
+    <w:rsid w:val="00037835"/>
     <w:rPr>
       <w:rFonts w:ascii="Times New Roman" w:eastAsia="Times New Roman" w:hAnsi="Times New Roman" w:cs="Times New Roman"/>
     </w:rPr>

</xml_diff>

<commit_message>
Updated instructions to include cloning GitHub repository.
</commit_message>
<xml_diff>
--- a/documentation/DD19Amsterdam_Exercise_RobertHausam_$closure.docx
+++ b/documentation/DD19Amsterdam_Exercise_RobertHausam_$closure.docx
@@ -417,20 +417,8 @@
     <w:p>
       <w:pPr>
         <w:pStyle w:val="Heading2"/>
-        <w:rPr>
-          <w:rFonts w:ascii="Calibri" w:eastAsia="Times New Roman" w:hAnsi="Calibri" w:cs="Times New Roman"/>
-          <w:color w:val="auto"/>
-          <w:sz w:val="20"/>
-          <w:szCs w:val="20"/>
-        </w:rPr>
-      </w:pPr>
-      <w:r>
-        <w:rPr>
-          <w:rFonts w:ascii="Calibri" w:eastAsia="Times New Roman" w:hAnsi="Calibri" w:cs="Times New Roman"/>
-          <w:color w:val="auto"/>
-          <w:sz w:val="20"/>
-          <w:szCs w:val="20"/>
-        </w:rPr>
+      </w:pPr>
+      <w:r>
         <w:t>Review the Maintaining a Closure Table documentation in the FHIR spec</w:t>
       </w:r>
     </w:p>
@@ -438,6 +426,9 @@
       <w:pPr>
         <w:rPr>
           <w:rStyle w:val="Hyperlink"/>
+          <w:rFonts w:asciiTheme="majorHAnsi" w:hAnsiTheme="majorHAnsi" w:cstheme="majorHAnsi"/>
+          <w:sz w:val="20"/>
+          <w:szCs w:val="20"/>
           <w:shd w:val="clear" w:color="auto" w:fill="FFFFFF"/>
         </w:rPr>
       </w:pPr>
@@ -445,6 +436,9 @@
         <w:r>
           <w:rPr>
             <w:rStyle w:val="Hyperlink"/>
+            <w:rFonts w:asciiTheme="majorHAnsi" w:hAnsiTheme="majorHAnsi" w:cstheme="majorHAnsi"/>
+            <w:sz w:val="20"/>
+            <w:szCs w:val="20"/>
             <w:shd w:val="clear" w:color="auto" w:fill="FFFFFF"/>
           </w:rPr>
           <w:t>http://build.fhir.org/terminology-service.html#closure</w:t>
@@ -462,60 +456,24 @@
     <w:p>
       <w:pPr>
         <w:pStyle w:val="Heading2"/>
-        <w:rPr>
-          <w:rFonts w:ascii="Calibri" w:eastAsia="Times New Roman" w:hAnsi="Calibri" w:cs="Times New Roman"/>
-          <w:color w:val="auto"/>
-          <w:sz w:val="20"/>
-          <w:szCs w:val="20"/>
-        </w:rPr>
-      </w:pPr>
-      <w:r>
-        <w:rPr>
-          <w:rFonts w:ascii="Calibri" w:eastAsia="Times New Roman" w:hAnsi="Calibri" w:cs="Times New Roman"/>
-          <w:color w:val="auto"/>
-          <w:sz w:val="20"/>
-          <w:szCs w:val="20"/>
-        </w:rPr>
+      </w:pPr>
+      <w:r>
         <w:t xml:space="preserve">Also review the </w:t>
       </w:r>
       <w:proofErr w:type="spellStart"/>
       <w:r>
-        <w:rPr>
-          <w:rFonts w:ascii="Calibri" w:eastAsia="Times New Roman" w:hAnsi="Calibri" w:cs="Times New Roman"/>
-          <w:color w:val="auto"/>
-          <w:sz w:val="20"/>
-          <w:szCs w:val="20"/>
-        </w:rPr>
         <w:t>Ontoserver</w:t>
       </w:r>
       <w:proofErr w:type="spellEnd"/>
       <w:r>
-        <w:rPr>
-          <w:rFonts w:ascii="Calibri" w:eastAsia="Times New Roman" w:hAnsi="Calibri" w:cs="Times New Roman"/>
-          <w:color w:val="auto"/>
-          <w:sz w:val="20"/>
-          <w:szCs w:val="20"/>
-        </w:rPr>
         <w:t xml:space="preserve"> $closure </w:t>
       </w:r>
       <w:proofErr w:type="spellStart"/>
       <w:r>
-        <w:rPr>
-          <w:rFonts w:ascii="Calibri" w:eastAsia="Times New Roman" w:hAnsi="Calibri" w:cs="Times New Roman"/>
-          <w:color w:val="auto"/>
-          <w:sz w:val="20"/>
-          <w:szCs w:val="20"/>
-        </w:rPr>
         <w:t>Closure</w:t>
       </w:r>
       <w:proofErr w:type="spellEnd"/>
       <w:r>
-        <w:rPr>
-          <w:rFonts w:ascii="Calibri" w:eastAsia="Times New Roman" w:hAnsi="Calibri" w:cs="Times New Roman"/>
-          <w:color w:val="auto"/>
-          <w:sz w:val="20"/>
-          <w:szCs w:val="20"/>
-        </w:rPr>
         <w:t xml:space="preserve"> Examples documentation, if desired</w:t>
       </w:r>
     </w:p>
@@ -523,6 +481,9 @@
       <w:pPr>
         <w:rPr>
           <w:rStyle w:val="Hyperlink"/>
+          <w:rFonts w:asciiTheme="majorHAnsi" w:hAnsiTheme="majorHAnsi" w:cstheme="majorHAnsi"/>
+          <w:sz w:val="20"/>
+          <w:szCs w:val="20"/>
           <w:shd w:val="clear" w:color="auto" w:fill="FFFFFF"/>
         </w:rPr>
       </w:pPr>
@@ -530,6 +491,9 @@
         <w:r>
           <w:rPr>
             <w:rStyle w:val="Hyperlink"/>
+            <w:rFonts w:asciiTheme="majorHAnsi" w:hAnsiTheme="majorHAnsi" w:cstheme="majorHAnsi"/>
+            <w:sz w:val="20"/>
+            <w:szCs w:val="20"/>
             <w:shd w:val="clear" w:color="auto" w:fill="FFFFFF"/>
           </w:rPr>
           <w:t>https://documenter.getpostman.com/view/784165/ontoserver-51-example-fhir-terminology-requests/RW1hhG1S?version=latest#67ce94c0-ebd8-93fb-6bea-b5b315bc2d98</w:t>
@@ -2960,6 +2924,9 @@
       <w:pPr>
         <w:rPr>
           <w:rStyle w:val="Hyperlink"/>
+          <w:rFonts w:asciiTheme="majorHAnsi" w:hAnsiTheme="majorHAnsi" w:cstheme="majorHAnsi"/>
+          <w:sz w:val="20"/>
+          <w:szCs w:val="20"/>
           <w:shd w:val="clear" w:color="auto" w:fill="FFFFFF"/>
         </w:rPr>
       </w:pPr>
@@ -2983,6 +2950,9 @@
         <w:r>
           <w:rPr>
             <w:rStyle w:val="Hyperlink"/>
+            <w:rFonts w:asciiTheme="majorHAnsi" w:hAnsiTheme="majorHAnsi" w:cstheme="majorHAnsi"/>
+            <w:sz w:val="20"/>
+            <w:szCs w:val="20"/>
             <w:shd w:val="clear" w:color="auto" w:fill="FFFFFF"/>
           </w:rPr>
           <w:t>https://www.getpostman.com/</w:t>
@@ -3036,14 +3006,19 @@
     <w:p>
       <w:pPr>
         <w:rPr>
-          <w:color w:val="505050"/>
-          <w:shd w:val="clear" w:color="auto" w:fill="FFFFFF"/>
+          <w:rStyle w:val="Hyperlink"/>
+          <w:rFonts w:asciiTheme="majorHAnsi" w:hAnsiTheme="majorHAnsi" w:cstheme="majorHAnsi"/>
+          <w:sz w:val="20"/>
+          <w:szCs w:val="20"/>
         </w:rPr>
       </w:pPr>
       <w:hyperlink r:id="rId11" w:history="1">
         <w:r>
           <w:rPr>
             <w:rStyle w:val="Hyperlink"/>
+            <w:rFonts w:asciiTheme="majorHAnsi" w:hAnsiTheme="majorHAnsi" w:cstheme="majorHAnsi"/>
+            <w:sz w:val="20"/>
+            <w:szCs w:val="20"/>
             <w:shd w:val="clear" w:color="auto" w:fill="FFFFFF"/>
           </w:rPr>
           <w:t>https://r4.ontoserver.csiro.au/fhir</w:t>
@@ -3115,32 +3090,109 @@
     </w:p>
     <w:p>
       <w:pPr>
-        <w:pStyle w:val="Heading2"/>
-        <w:rPr>
-          <w:rFonts w:ascii="Calibri" w:hAnsi="Calibri"/>
-          <w:color w:val="auto"/>
-          <w:sz w:val="20"/>
-          <w:szCs w:val="20"/>
-        </w:rPr>
-      </w:pPr>
-      <w:r>
-        <w:rPr>
-          <w:rFonts w:ascii="Calibri" w:hAnsi="Calibri"/>
-          <w:color w:val="auto"/>
-          <w:sz w:val="20"/>
-          <w:szCs w:val="20"/>
-        </w:rPr>
-        <w:t xml:space="preserve">Starter project source code is available in the GitHub repository below. </w:t>
-      </w:r>
-    </w:p>
-    <w:p>
-      <w:pPr>
-        <w:pStyle w:val="Heading2"/>
-        <w:rPr>
-          <w:rFonts w:ascii="Calibri" w:hAnsi="Calibri"/>
-          <w:color w:val="auto"/>
-          <w:sz w:val="20"/>
-          <w:szCs w:val="20"/>
+        <w:rPr>
+          <w:rFonts w:ascii="Courier New" w:eastAsiaTheme="minorHAnsi" w:hAnsi="Courier New" w:cs="Courier New"/>
+          <w:color w:val="000000"/>
+          <w:sz w:val="18"/>
+          <w:szCs w:val="18"/>
+        </w:rPr>
+      </w:pPr>
+      <w:r>
+        <w:rPr>
+          <w:rFonts w:ascii="Calibri" w:hAnsi="Calibri"/>
+          <w:sz w:val="20"/>
+          <w:szCs w:val="20"/>
+        </w:rPr>
+        <w:t>Starter project source code is available in the GitHub repository below.</w:t>
+      </w:r>
+      <w:r>
+        <w:rPr>
+          <w:rFonts w:ascii="Calibri" w:hAnsi="Calibri"/>
+          <w:sz w:val="20"/>
+          <w:szCs w:val="20"/>
+        </w:rPr>
+        <w:t xml:space="preserve">  In a suitable folder of your choice, execute the command to clone the Git repository (will create a closure-test subfolder) and change directory to the </w:t>
+      </w:r>
+      <w:r>
+        <w:rPr>
+          <w:rFonts w:ascii="Calibri" w:hAnsi="Calibri"/>
+          <w:sz w:val="20"/>
+          <w:szCs w:val="20"/>
+        </w:rPr>
+        <w:t xml:space="preserve">closure-test </w:t>
+      </w:r>
+      <w:r>
+        <w:rPr>
+          <w:rFonts w:ascii="Calibri" w:hAnsi="Calibri"/>
+          <w:sz w:val="20"/>
+          <w:szCs w:val="20"/>
+        </w:rPr>
+        <w:t>project directory:</w:t>
+      </w:r>
+      <w:r>
+        <w:rPr>
+          <w:rFonts w:ascii="Calibri" w:hAnsi="Calibri"/>
+          <w:sz w:val="20"/>
+          <w:szCs w:val="20"/>
+        </w:rPr>
+        <w:br/>
+      </w:r>
+      <w:r>
+        <w:rPr>
+          <w:rFonts w:ascii="Courier New" w:eastAsiaTheme="minorHAnsi" w:hAnsi="Courier New" w:cs="Courier New"/>
+          <w:color w:val="000000"/>
+          <w:sz w:val="18"/>
+          <w:szCs w:val="18"/>
+        </w:rPr>
+        <w:t xml:space="preserve">git clone </w:t>
+      </w:r>
+      <w:hyperlink r:id="rId12" w:history="1">
+        <w:r>
+          <w:rPr>
+            <w:rFonts w:ascii="Courier New" w:eastAsiaTheme="minorHAnsi" w:hAnsi="Courier New" w:cs="Courier New"/>
+            <w:color w:val="000000"/>
+            <w:sz w:val="18"/>
+            <w:szCs w:val="18"/>
+          </w:rPr>
+          <w:t>https://github.com/rhausam/closure-test.git</w:t>
+        </w:r>
+      </w:hyperlink>
+    </w:p>
+    <w:p>
+      <w:pPr>
+        <w:rPr>
+          <w:rFonts w:ascii="Courier New" w:eastAsiaTheme="minorHAnsi" w:hAnsi="Courier New" w:cs="Courier New"/>
+          <w:color w:val="000000"/>
+          <w:sz w:val="18"/>
+          <w:szCs w:val="18"/>
+        </w:rPr>
+      </w:pPr>
+      <w:r>
+        <w:rPr>
+          <w:rFonts w:ascii="Courier New" w:eastAsiaTheme="minorHAnsi" w:hAnsi="Courier New" w:cs="Courier New"/>
+          <w:color w:val="000000"/>
+          <w:sz w:val="18"/>
+          <w:szCs w:val="18"/>
+        </w:rPr>
+        <w:t xml:space="preserve">cd </w:t>
+      </w:r>
+      <w:r>
+        <w:rPr>
+          <w:rFonts w:ascii="Courier New" w:eastAsiaTheme="minorHAnsi" w:hAnsi="Courier New" w:cs="Courier New"/>
+          <w:color w:val="000000"/>
+          <w:sz w:val="18"/>
+          <w:szCs w:val="18"/>
+        </w:rPr>
+        <w:t>closure-test</w:t>
+      </w:r>
+    </w:p>
+    <w:p>
+      <w:pPr>
+        <w:rPr>
+          <w:rFonts w:ascii="Courier New" w:eastAsiaTheme="minorHAnsi" w:hAnsi="Courier New" w:cs="Courier New"/>
+          <w:color w:val="000000"/>
+          <w:sz w:val="18"/>
+          <w:szCs w:val="18"/>
         </w:rPr>
       </w:pPr>
     </w:p>
@@ -3496,7 +3548,7 @@
         </w:rPr>
         <w:t xml:space="preserve">(optional) NetBeans IDE – if you want to launch the project (updated to </w:t>
       </w:r>
-      <w:hyperlink r:id="rId12" w:tooltip="Updated project to Apache NetBeans IDE 11.2" w:history="1">
+      <w:hyperlink r:id="rId13" w:tooltip="Updated project to Apache NetBeans IDE 11.2" w:history="1">
         <w:r>
           <w:rPr>
             <w:rFonts w:ascii="Calibri" w:hAnsi="Calibri"/>
@@ -3570,14 +3622,19 @@
     <w:p>
       <w:pPr>
         <w:rPr>
-          <w:color w:val="505050"/>
-          <w:shd w:val="clear" w:color="auto" w:fill="FFFFFF"/>
-        </w:rPr>
-      </w:pPr>
-      <w:hyperlink r:id="rId13" w:history="1">
+          <w:rStyle w:val="Hyperlink"/>
+          <w:rFonts w:asciiTheme="majorHAnsi" w:hAnsiTheme="majorHAnsi" w:cstheme="majorHAnsi"/>
+          <w:sz w:val="20"/>
+          <w:szCs w:val="20"/>
+        </w:rPr>
+      </w:pPr>
+      <w:hyperlink r:id="rId14" w:history="1">
         <w:r>
           <w:rPr>
             <w:rStyle w:val="Hyperlink"/>
+            <w:rFonts w:asciiTheme="majorHAnsi" w:hAnsiTheme="majorHAnsi" w:cstheme="majorHAnsi"/>
+            <w:sz w:val="20"/>
+            <w:szCs w:val="20"/>
             <w:shd w:val="clear" w:color="auto" w:fill="FFFFFF"/>
           </w:rPr>
           <w:t>https://r4.ontoserver.csiro.au/fhir</w:t>
@@ -3658,24 +3715,6 @@
     </w:p>
     <w:p>
       <w:pPr>
-        <w:rPr>
-          <w:rFonts w:ascii="Calibri" w:hAnsi="Calibri"/>
-          <w:sz w:val="20"/>
-          <w:szCs w:val="20"/>
-        </w:rPr>
-      </w:pPr>
-    </w:p>
-    <w:p>
-      <w:pPr>
-        <w:rPr>
-          <w:rFonts w:ascii="Calibri" w:hAnsi="Calibri"/>
-          <w:sz w:val="20"/>
-          <w:szCs w:val="20"/>
-        </w:rPr>
-      </w:pPr>
-    </w:p>
-    <w:p>
-      <w:pPr>
         <w:pStyle w:val="Heading2"/>
       </w:pPr>
       <w:r>
@@ -3692,8 +3731,6 @@
         </w:rPr>
         <w:br/>
       </w:r>
-      <w:bookmarkStart w:id="0" w:name="_GoBack"/>
-      <w:bookmarkEnd w:id="0"/>
     </w:p>
     <w:p>
       <w:pPr>
@@ -3731,18 +3768,19 @@
     <w:p>
       <w:pPr>
         <w:rPr>
-          <w:rFonts w:ascii="Calibri" w:hAnsi="Calibri"/>
-          <w:sz w:val="20"/>
-          <w:szCs w:val="20"/>
-        </w:rPr>
-      </w:pPr>
-      <w:hyperlink r:id="rId14" w:history="1">
+          <w:rStyle w:val="Hyperlink"/>
+          <w:rFonts w:asciiTheme="majorHAnsi" w:hAnsiTheme="majorHAnsi" w:cstheme="majorHAnsi"/>
+          <w:shd w:val="clear" w:color="auto" w:fill="FFFFFF"/>
+        </w:rPr>
+      </w:pPr>
+      <w:hyperlink r:id="rId15" w:history="1">
         <w:r>
           <w:rPr>
             <w:rStyle w:val="Hyperlink"/>
-            <w:rFonts w:ascii="Calibri" w:hAnsi="Calibri"/>
+            <w:rFonts w:asciiTheme="majorHAnsi" w:hAnsiTheme="majorHAnsi" w:cstheme="majorHAnsi"/>
             <w:sz w:val="20"/>
             <w:szCs w:val="20"/>
+            <w:shd w:val="clear" w:color="auto" w:fill="FFFFFF"/>
           </w:rPr>
           <w:t>https://github.com/rhausam/closure-test.git</w:t>
         </w:r>
@@ -3823,12 +3861,14 @@
           <w:vertAlign w:val="subscript"/>
         </w:rPr>
       </w:pPr>
+      <w:bookmarkStart w:id="0" w:name="_GoBack"/>
+      <w:bookmarkEnd w:id="0"/>
     </w:p>
     <w:sectPr>
-      <w:headerReference w:type="default" r:id="rId15"/>
-      <w:footerReference w:type="default" r:id="rId16"/>
-      <w:headerReference w:type="first" r:id="rId17"/>
-      <w:footerReference w:type="first" r:id="rId18"/>
+      <w:headerReference w:type="default" r:id="rId16"/>
+      <w:footerReference w:type="default" r:id="rId17"/>
+      <w:headerReference w:type="first" r:id="rId18"/>
+      <w:footerReference w:type="first" r:id="rId19"/>
       <w:pgSz w:w="11900" w:h="16840"/>
       <w:pgMar w:top="851" w:right="1418" w:bottom="1418" w:left="1418" w:header="0" w:footer="340" w:gutter="0"/>
       <w:cols w:space="720"/>
@@ -4289,7 +4329,7 @@
                   </a:prstGeom>
                   <a:extLst>
                     <a:ext uri="{FAA26D3D-D897-4be2-8F04-BA451C77F1D7}">
-                      <ma14:placeholderFlag xmlns:ma14="http://schemas.microsoft.com/office/mac/drawingml/2011/main" xmlns:w="http://schemas.openxmlformats.org/wordprocessingml/2006/main" xmlns:w10="urn:schemas-microsoft-com:office:word" xmlns:v="urn:schemas-microsoft-com:vml" xmlns:o="urn:schemas-microsoft-com:office:office" xmlns:mv="urn:schemas-microsoft-com:mac:vml" xmlns:mo="http://schemas.microsoft.com/office/mac/office/2008/main" xmlns=""/>
+                      <ma14:placeholderFlag xmlns="" xmlns:mo="http://schemas.microsoft.com/office/mac/office/2008/main" xmlns:mv="urn:schemas-microsoft-com:mac:vml" xmlns:o="urn:schemas-microsoft-com:office:office" xmlns:v="urn:schemas-microsoft-com:vml" xmlns:w10="urn:schemas-microsoft-com:office:word" xmlns:w="http://schemas.openxmlformats.org/wordprocessingml/2006/main" xmlns:ma14="http://schemas.microsoft.com/office/mac/drawingml/2011/main"/>
                     </a:ext>
                   </a:extLst>
                 </pic:spPr>
@@ -4359,7 +4399,7 @@
                   </a:prstGeom>
                   <a:extLst>
                     <a:ext uri="{FAA26D3D-D897-4be2-8F04-BA451C77F1D7}">
-                      <ma14:placeholderFlag xmlns:ma14="http://schemas.microsoft.com/office/mac/drawingml/2011/main" xmlns:w="http://schemas.openxmlformats.org/wordprocessingml/2006/main" xmlns:w10="urn:schemas-microsoft-com:office:word" xmlns:v="urn:schemas-microsoft-com:vml" xmlns:o="urn:schemas-microsoft-com:office:office" xmlns:mv="urn:schemas-microsoft-com:mac:vml" xmlns:mo="http://schemas.microsoft.com/office/mac/office/2008/main" xmlns=""/>
+                      <ma14:placeholderFlag xmlns="" xmlns:mo="http://schemas.microsoft.com/office/mac/office/2008/main" xmlns:mv="urn:schemas-microsoft-com:mac:vml" xmlns:o="urn:schemas-microsoft-com:office:office" xmlns:v="urn:schemas-microsoft-com:vml" xmlns:w10="urn:schemas-microsoft-com:office:word" xmlns:w="http://schemas.openxmlformats.org/wordprocessingml/2006/main" xmlns:ma14="http://schemas.microsoft.com/office/mac/drawingml/2011/main"/>
                     </a:ext>
                   </a:extLst>
                 </pic:spPr>
@@ -4429,7 +4469,7 @@
                   </a:prstGeom>
                   <a:extLst>
                     <a:ext uri="{FAA26D3D-D897-4be2-8F04-BA451C77F1D7}">
-                      <ma14:placeholderFlag xmlns:ma14="http://schemas.microsoft.com/office/mac/drawingml/2011/main" xmlns:w="http://schemas.openxmlformats.org/wordprocessingml/2006/main" xmlns:w10="urn:schemas-microsoft-com:office:word" xmlns:v="urn:schemas-microsoft-com:vml" xmlns:o="urn:schemas-microsoft-com:office:office" xmlns:mv="urn:schemas-microsoft-com:mac:vml" xmlns:mo="http://schemas.microsoft.com/office/mac/office/2008/main" xmlns=""/>
+                      <ma14:placeholderFlag xmlns="" xmlns:mo="http://schemas.microsoft.com/office/mac/office/2008/main" xmlns:mv="urn:schemas-microsoft-com:mac:vml" xmlns:o="urn:schemas-microsoft-com:office:office" xmlns:v="urn:schemas-microsoft-com:vml" xmlns:w10="urn:schemas-microsoft-com:office:word" xmlns:w="http://schemas.openxmlformats.org/wordprocessingml/2006/main" xmlns:ma14="http://schemas.microsoft.com/office/mac/drawingml/2011/main"/>
                     </a:ext>
                   </a:extLst>
                 </pic:spPr>
@@ -4499,7 +4539,7 @@
                   </a:prstGeom>
                   <a:extLst>
                     <a:ext uri="{FAA26D3D-D897-4be2-8F04-BA451C77F1D7}">
-                      <ma14:placeholderFlag xmlns:ma14="http://schemas.microsoft.com/office/mac/drawingml/2011/main" xmlns:w="http://schemas.openxmlformats.org/wordprocessingml/2006/main" xmlns:w10="urn:schemas-microsoft-com:office:word" xmlns:v="urn:schemas-microsoft-com:vml" xmlns:o="urn:schemas-microsoft-com:office:office" xmlns:mv="urn:schemas-microsoft-com:mac:vml" xmlns:mo="http://schemas.microsoft.com/office/mac/office/2008/main" xmlns=""/>
+                      <ma14:placeholderFlag xmlns="" xmlns:mo="http://schemas.microsoft.com/office/mac/office/2008/main" xmlns:mv="urn:schemas-microsoft-com:mac:vml" xmlns:o="urn:schemas-microsoft-com:office:office" xmlns:v="urn:schemas-microsoft-com:vml" xmlns:w10="urn:schemas-microsoft-com:office:word" xmlns:w="http://schemas.openxmlformats.org/wordprocessingml/2006/main" xmlns:ma14="http://schemas.microsoft.com/office/mac/drawingml/2011/main"/>
                     </a:ext>
                   </a:extLst>
                 </pic:spPr>
@@ -5996,7 +6036,6 @@
   <w:style w:type="character" w:default="1" w:styleId="DefaultParagraphFont">
     <w:name w:val="Default Paragraph Font"/>
     <w:uiPriority w:val="1"/>
-    <w:semiHidden/>
     <w:unhideWhenUsed/>
   </w:style>
   <w:style w:type="table" w:default="1" w:styleId="TableNormal">

</xml_diff>